<commit_message>
More JavaDocs, Diagrams, Date validation.
Delivery date can not be before current date.
</commit_message>
<xml_diff>
--- a/Documentation.docx
+++ b/Documentation.docx
@@ -1079,795 +1079,1121 @@
         </w:p>
       </w:sdtContent>
     </w:sdt>
-    <w:p>
-      <w:pPr>
-        <w:suppressAutoHyphens w:val="0"/>
-      </w:pPr>
-      <w:r>
+    <w:bookmarkStart w:id="0" w:name="_Toc507408590" w:displacedByCustomXml="next"/>
+    <w:sdt>
+      <w:sdtPr>
+        <w:id w:val="-1577964746"/>
+        <w:docPartObj>
+          <w:docPartGallery w:val="Table of Contents"/>
+          <w:docPartUnique/>
+        </w:docPartObj>
+      </w:sdtPr>
+      <w:sdtEndPr>
         <w:rPr>
+          <w:rFonts w:ascii="Calibri" w:eastAsia="Calibri" w:hAnsi="Calibri"/>
+          <w:b/>
+          <w:bCs/>
           <w:noProof/>
+          <w:color w:val="auto"/>
+          <w:sz w:val="22"/>
+          <w:szCs w:val="22"/>
+          <w:lang w:val="en-GB"/>
         </w:rPr>
-        <w:lastRenderedPageBreak/>
-        <mc:AlternateContent>
-          <mc:Choice Requires="wpg">
-            <w:drawing>
-              <wp:anchor distT="0" distB="0" distL="114300" distR="114300" simplePos="0" relativeHeight="251664384" behindDoc="1" locked="0" layoutInCell="1" allowOverlap="1" wp14:anchorId="694447F8" wp14:editId="7B89E69B">
-                <wp:simplePos x="0" y="0"/>
-                <wp:positionH relativeFrom="page">
-                  <wp:posOffset>473073</wp:posOffset>
-                </wp:positionH>
-                <wp:positionV relativeFrom="page">
-                  <wp:posOffset>481331</wp:posOffset>
-                </wp:positionV>
-                <wp:extent cx="6614166" cy="7163437"/>
-                <wp:effectExtent l="0" t="0" r="15234" b="0"/>
-                <wp:wrapNone/>
-                <wp:docPr id="1" name="Group 125"/>
-                <wp:cNvGraphicFramePr/>
-                <a:graphic xmlns:a="http://schemas.openxmlformats.org/drawingml/2006/main">
-                  <a:graphicData uri="http://schemas.microsoft.com/office/word/2010/wordprocessingGroup">
-                    <wpg:wgp>
-                      <wpg:cNvGrpSpPr/>
-                      <wpg:grpSpPr>
-                        <a:xfrm>
-                          <a:off x="0" y="0"/>
-                          <a:ext cx="6614166" cy="7163437"/>
-                          <a:chOff x="0" y="0"/>
-                          <a:chExt cx="6614166" cy="7163437"/>
-                        </a:xfrm>
-                      </wpg:grpSpPr>
-                      <wps:wsp>
-                        <wps:cNvPr id="2" name="Freeform 10"/>
-                        <wps:cNvSpPr/>
-                        <wps:spPr>
-                          <a:xfrm>
-                            <a:off x="0" y="0"/>
-                            <a:ext cx="6609630" cy="7163437"/>
-                          </a:xfrm>
-                          <a:custGeom>
-                            <a:avLst/>
-                            <a:gdLst>
-                              <a:gd name="f0" fmla="val 10800000"/>
-                              <a:gd name="f1" fmla="val 5400000"/>
-                              <a:gd name="f2" fmla="val 180"/>
-                              <a:gd name="f3" fmla="val w"/>
-                              <a:gd name="f4" fmla="val h"/>
-                              <a:gd name="f5" fmla="val 0"/>
-                              <a:gd name="f6" fmla="val 720"/>
-                              <a:gd name="f7" fmla="val 700"/>
-                              <a:gd name="f8" fmla="val 644"/>
-                              <a:gd name="f9" fmla="val 23"/>
-                              <a:gd name="f10" fmla="val 650"/>
-                              <a:gd name="f11" fmla="val 62"/>
-                              <a:gd name="f12" fmla="val 658"/>
-                              <a:gd name="f13" fmla="val 113"/>
-                              <a:gd name="f14" fmla="val 665"/>
-                              <a:gd name="f15" fmla="val 250"/>
-                              <a:gd name="f16" fmla="val 685"/>
-                              <a:gd name="f17" fmla="val 476"/>
-                              <a:gd name="f18" fmla="val 617"/>
-                              <a:gd name="f19" fmla="+- 0 0 -90"/>
-                              <a:gd name="f20" fmla="*/ f3 1 720"/>
-                              <a:gd name="f21" fmla="*/ f4 1 700"/>
-                              <a:gd name="f22" fmla="val f5"/>
-                              <a:gd name="f23" fmla="val f6"/>
-                              <a:gd name="f24" fmla="val f7"/>
-                              <a:gd name="f25" fmla="*/ f19 f0 1"/>
-                              <a:gd name="f26" fmla="+- f24 0 f22"/>
-                              <a:gd name="f27" fmla="+- f23 0 f22"/>
-                              <a:gd name="f28" fmla="*/ f25 1 f2"/>
-                              <a:gd name="f29" fmla="*/ f27 1 720"/>
-                              <a:gd name="f30" fmla="*/ f26 1 700"/>
-                              <a:gd name="f31" fmla="*/ 0 f27 1"/>
-                              <a:gd name="f32" fmla="*/ 0 f26 1"/>
-                              <a:gd name="f33" fmla="*/ 644 f26 1"/>
-                              <a:gd name="f34" fmla="*/ 113 f27 1"/>
-                              <a:gd name="f35" fmla="*/ 665 f26 1"/>
-                              <a:gd name="f36" fmla="*/ 720 f27 1"/>
-                              <a:gd name="f37" fmla="*/ 617 f26 1"/>
-                              <a:gd name="f38" fmla="+- f28 0 f1"/>
-                              <a:gd name="f39" fmla="*/ f31 1 720"/>
-                              <a:gd name="f40" fmla="*/ f32 1 700"/>
-                              <a:gd name="f41" fmla="*/ f33 1 700"/>
-                              <a:gd name="f42" fmla="*/ f34 1 720"/>
-                              <a:gd name="f43" fmla="*/ f35 1 700"/>
-                              <a:gd name="f44" fmla="*/ f36 1 720"/>
-                              <a:gd name="f45" fmla="*/ f37 1 700"/>
-                              <a:gd name="f46" fmla="*/ 0 1 f29"/>
-                              <a:gd name="f47" fmla="*/ f23 1 f29"/>
-                              <a:gd name="f48" fmla="*/ 0 1 f30"/>
-                              <a:gd name="f49" fmla="*/ f24 1 f30"/>
-                              <a:gd name="f50" fmla="*/ f39 1 f29"/>
-                              <a:gd name="f51" fmla="*/ f40 1 f30"/>
-                              <a:gd name="f52" fmla="*/ f41 1 f30"/>
-                              <a:gd name="f53" fmla="*/ f42 1 f29"/>
-                              <a:gd name="f54" fmla="*/ f43 1 f30"/>
-                              <a:gd name="f55" fmla="*/ f44 1 f29"/>
-                              <a:gd name="f56" fmla="*/ f45 1 f30"/>
-                              <a:gd name="f57" fmla="*/ f46 f20 1"/>
-                              <a:gd name="f58" fmla="*/ f47 f20 1"/>
-                              <a:gd name="f59" fmla="*/ f49 f21 1"/>
-                              <a:gd name="f60" fmla="*/ f48 f21 1"/>
-                              <a:gd name="f61" fmla="*/ f50 f20 1"/>
-                              <a:gd name="f62" fmla="*/ f51 f21 1"/>
-                              <a:gd name="f63" fmla="*/ f52 f21 1"/>
-                              <a:gd name="f64" fmla="*/ f53 f20 1"/>
-                              <a:gd name="f65" fmla="*/ f54 f21 1"/>
-                              <a:gd name="f66" fmla="*/ f55 f20 1"/>
-                              <a:gd name="f67" fmla="*/ f56 f21 1"/>
-                            </a:gdLst>
-                            <a:ahLst/>
-                            <a:cxnLst>
-                              <a:cxn ang="3cd4">
-                                <a:pos x="hc" y="t"/>
-                              </a:cxn>
-                              <a:cxn ang="0">
-                                <a:pos x="r" y="vc"/>
-                              </a:cxn>
-                              <a:cxn ang="cd4">
-                                <a:pos x="hc" y="b"/>
-                              </a:cxn>
-                              <a:cxn ang="cd2">
-                                <a:pos x="l" y="vc"/>
-                              </a:cxn>
-                              <a:cxn ang="f38">
-                                <a:pos x="f61" y="f62"/>
-                              </a:cxn>
-                              <a:cxn ang="f38">
-                                <a:pos x="f61" y="f63"/>
-                              </a:cxn>
-                              <a:cxn ang="f38">
-                                <a:pos x="f64" y="f65"/>
-                              </a:cxn>
-                              <a:cxn ang="f38">
-                                <a:pos x="f66" y="f63"/>
-                              </a:cxn>
-                              <a:cxn ang="f38">
-                                <a:pos x="f66" y="f67"/>
-                              </a:cxn>
-                              <a:cxn ang="f38">
-                                <a:pos x="f66" y="f62"/>
-                              </a:cxn>
-                              <a:cxn ang="f38">
-                                <a:pos x="f61" y="f62"/>
-                              </a:cxn>
-                            </a:cxnLst>
-                            <a:rect l="f57" t="f60" r="f58" b="f59"/>
-                            <a:pathLst>
-                              <a:path w="720" h="700">
-                                <a:moveTo>
-                                  <a:pt x="f5" y="f5"/>
-                                </a:moveTo>
-                                <a:cubicBezTo>
-                                  <a:pt x="f5" y="f8"/>
-                                  <a:pt x="f5" y="f8"/>
-                                  <a:pt x="f5" y="f8"/>
-                                </a:cubicBezTo>
-                                <a:cubicBezTo>
-                                  <a:pt x="f9" y="f10"/>
-                                  <a:pt x="f11" y="f12"/>
-                                  <a:pt x="f13" y="f14"/>
-                                </a:cubicBezTo>
-                                <a:cubicBezTo>
-                                  <a:pt x="f15" y="f16"/>
-                                  <a:pt x="f17" y="f7"/>
-                                  <a:pt x="f6" y="f8"/>
-                                </a:cubicBezTo>
-                                <a:cubicBezTo>
-                                  <a:pt x="f6" y="f18"/>
-                                  <a:pt x="f6" y="f18"/>
-                                  <a:pt x="f6" y="f18"/>
-                                </a:cubicBezTo>
-                                <a:cubicBezTo>
-                                  <a:pt x="f6" y="f5"/>
-                                  <a:pt x="f6" y="f5"/>
-                                  <a:pt x="f6" y="f5"/>
-                                </a:cubicBezTo>
-                                <a:cubicBezTo>
-                                  <a:pt x="f5" y="f5"/>
-                                  <a:pt x="f5" y="f5"/>
-                                  <a:pt x="f5" y="f5"/>
-                                </a:cubicBezTo>
-                              </a:path>
-                            </a:pathLst>
-                          </a:custGeom>
-                          <a:noFill/>
-                          <a:ln cap="flat">
-                            <a:noFill/>
-                            <a:prstDash val="solid"/>
-                          </a:ln>
-                        </wps:spPr>
-                        <wps:txbx>
-                          <w:txbxContent>
-                            <w:p>
-                              <w:r>
-                                <w:rPr>
-                                  <w:color w:val="FFFFFF"/>
-                                  <w:sz w:val="72"/>
-                                  <w:szCs w:val="72"/>
-                                </w:rPr>
-                                <w:t>JavaFX MVC Shop</w:t>
-                              </w:r>
-                            </w:p>
-                          </w:txbxContent>
-                        </wps:txbx>
-                        <wps:bodyPr vert="horz" wrap="square" lIns="914400" tIns="1097280" rIns="1097280" bIns="1097280" anchor="b" anchorCtr="0" compatLnSpc="0">
-                          <a:noAutofit/>
-                        </wps:bodyPr>
-                      </wps:wsp>
-                      <wps:wsp>
-                        <wps:cNvPr id="3" name="Freeform 11"/>
-                        <wps:cNvSpPr/>
-                        <wps:spPr>
-                          <a:xfrm>
-                            <a:off x="1042197" y="6322161"/>
-                            <a:ext cx="5571969" cy="675860"/>
-                          </a:xfrm>
-                          <a:custGeom>
-                            <a:avLst/>
-                            <a:gdLst>
-                              <a:gd name="f0" fmla="val 10800000"/>
-                              <a:gd name="f1" fmla="val 5400000"/>
-                              <a:gd name="f2" fmla="val 180"/>
-                              <a:gd name="f3" fmla="val w"/>
-                              <a:gd name="f4" fmla="val h"/>
-                              <a:gd name="f5" fmla="val 0"/>
-                              <a:gd name="f6" fmla="val 607"/>
-                              <a:gd name="f7" fmla="val 66"/>
-                              <a:gd name="f8" fmla="val 450"/>
-                              <a:gd name="f9" fmla="val 44"/>
-                              <a:gd name="f10" fmla="val 300"/>
-                              <a:gd name="f11" fmla="val 57"/>
-                              <a:gd name="f12" fmla="val 176"/>
-                              <a:gd name="f13" fmla="val 109"/>
-                              <a:gd name="f14" fmla="val 49"/>
-                              <a:gd name="f15" fmla="val 53"/>
-                              <a:gd name="f16" fmla="val 48"/>
-                              <a:gd name="f17" fmla="val 58"/>
-                              <a:gd name="f18" fmla="val 152"/>
-                              <a:gd name="f19" fmla="val 251"/>
-                              <a:gd name="f20" fmla="val 358"/>
-                              <a:gd name="f21" fmla="val 480"/>
-                              <a:gd name="f22" fmla="val 56"/>
-                              <a:gd name="f23" fmla="val 27"/>
-                              <a:gd name="f24" fmla="+- 0 0 -90"/>
-                              <a:gd name="f25" fmla="*/ f3 1 607"/>
-                              <a:gd name="f26" fmla="*/ f4 1 66"/>
-                              <a:gd name="f27" fmla="val f5"/>
-                              <a:gd name="f28" fmla="val f6"/>
-                              <a:gd name="f29" fmla="val f7"/>
-                              <a:gd name="f30" fmla="*/ f24 f0 1"/>
-                              <a:gd name="f31" fmla="+- f29 0 f27"/>
-                              <a:gd name="f32" fmla="+- f28 0 f27"/>
-                              <a:gd name="f33" fmla="*/ f30 1 f2"/>
-                              <a:gd name="f34" fmla="*/ f32 1 607"/>
-                              <a:gd name="f35" fmla="*/ f31 1 66"/>
-                              <a:gd name="f36" fmla="*/ 607 f32 1"/>
-                              <a:gd name="f37" fmla="*/ 0 f31 1"/>
-                              <a:gd name="f38" fmla="*/ 176 f32 1"/>
-                              <a:gd name="f39" fmla="*/ 57 f31 1"/>
-                              <a:gd name="f40" fmla="*/ 0 f32 1"/>
-                              <a:gd name="f41" fmla="*/ 48 f31 1"/>
-                              <a:gd name="f42" fmla="*/ 251 f32 1"/>
-                              <a:gd name="f43" fmla="*/ 66 f31 1"/>
-                              <a:gd name="f44" fmla="*/ 27 f31 1"/>
-                              <a:gd name="f45" fmla="+- f33 0 f1"/>
-                              <a:gd name="f46" fmla="*/ f36 1 607"/>
-                              <a:gd name="f47" fmla="*/ f37 1 66"/>
-                              <a:gd name="f48" fmla="*/ f38 1 607"/>
-                              <a:gd name="f49" fmla="*/ f39 1 66"/>
-                              <a:gd name="f50" fmla="*/ f40 1 607"/>
-                              <a:gd name="f51" fmla="*/ f41 1 66"/>
-                              <a:gd name="f52" fmla="*/ f42 1 607"/>
-                              <a:gd name="f53" fmla="*/ f43 1 66"/>
-                              <a:gd name="f54" fmla="*/ f44 1 66"/>
-                              <a:gd name="f55" fmla="*/ 0 1 f34"/>
-                              <a:gd name="f56" fmla="*/ f28 1 f34"/>
-                              <a:gd name="f57" fmla="*/ 0 1 f35"/>
-                              <a:gd name="f58" fmla="*/ f29 1 f35"/>
-                              <a:gd name="f59" fmla="*/ f46 1 f34"/>
-                              <a:gd name="f60" fmla="*/ f47 1 f35"/>
-                              <a:gd name="f61" fmla="*/ f48 1 f34"/>
-                              <a:gd name="f62" fmla="*/ f49 1 f35"/>
-                              <a:gd name="f63" fmla="*/ f50 1 f34"/>
-                              <a:gd name="f64" fmla="*/ f51 1 f35"/>
-                              <a:gd name="f65" fmla="*/ f52 1 f34"/>
-                              <a:gd name="f66" fmla="*/ f53 1 f35"/>
-                              <a:gd name="f67" fmla="*/ f54 1 f35"/>
-                              <a:gd name="f68" fmla="*/ f55 f25 1"/>
-                              <a:gd name="f69" fmla="*/ f56 f25 1"/>
-                              <a:gd name="f70" fmla="*/ f58 f26 1"/>
-                              <a:gd name="f71" fmla="*/ f57 f26 1"/>
-                              <a:gd name="f72" fmla="*/ f59 f25 1"/>
-                              <a:gd name="f73" fmla="*/ f60 f26 1"/>
-                              <a:gd name="f74" fmla="*/ f61 f25 1"/>
-                              <a:gd name="f75" fmla="*/ f62 f26 1"/>
-                              <a:gd name="f76" fmla="*/ f63 f25 1"/>
-                              <a:gd name="f77" fmla="*/ f64 f26 1"/>
-                              <a:gd name="f78" fmla="*/ f65 f25 1"/>
-                              <a:gd name="f79" fmla="*/ f66 f26 1"/>
-                              <a:gd name="f80" fmla="*/ f67 f26 1"/>
-                            </a:gdLst>
-                            <a:ahLst/>
-                            <a:cxnLst>
-                              <a:cxn ang="3cd4">
-                                <a:pos x="hc" y="t"/>
-                              </a:cxn>
-                              <a:cxn ang="0">
-                                <a:pos x="r" y="vc"/>
-                              </a:cxn>
-                              <a:cxn ang="cd4">
-                                <a:pos x="hc" y="b"/>
-                              </a:cxn>
-                              <a:cxn ang="cd2">
-                                <a:pos x="l" y="vc"/>
-                              </a:cxn>
-                              <a:cxn ang="f45">
-                                <a:pos x="f72" y="f73"/>
-                              </a:cxn>
-                              <a:cxn ang="f45">
-                                <a:pos x="f74" y="f75"/>
-                              </a:cxn>
-                              <a:cxn ang="f45">
-                                <a:pos x="f76" y="f77"/>
-                              </a:cxn>
-                              <a:cxn ang="f45">
-                                <a:pos x="f78" y="f79"/>
-                              </a:cxn>
-                              <a:cxn ang="f45">
-                                <a:pos x="f72" y="f80"/>
-                              </a:cxn>
-                              <a:cxn ang="f45">
-                                <a:pos x="f72" y="f73"/>
-                              </a:cxn>
-                            </a:cxnLst>
-                            <a:rect l="f68" t="f71" r="f69" b="f70"/>
-                            <a:pathLst>
-                              <a:path w="607" h="66">
-                                <a:moveTo>
-                                  <a:pt x="f6" y="f5"/>
-                                </a:moveTo>
-                                <a:cubicBezTo>
-                                  <a:pt x="f8" y="f9"/>
-                                  <a:pt x="f10" y="f11"/>
-                                  <a:pt x="f12" y="f11"/>
-                                </a:cubicBezTo>
-                                <a:cubicBezTo>
-                                  <a:pt x="f13" y="f11"/>
-                                  <a:pt x="f14" y="f15"/>
-                                  <a:pt x="f5" y="f16"/>
-                                </a:cubicBezTo>
-                                <a:cubicBezTo>
-                                  <a:pt x="f7" y="f17"/>
-                                  <a:pt x="f18" y="f7"/>
-                                  <a:pt x="f19" y="f7"/>
-                                </a:cubicBezTo>
-                                <a:cubicBezTo>
-                                  <a:pt x="f20" y="f7"/>
-                                  <a:pt x="f21" y="f22"/>
-                                  <a:pt x="f6" y="f23"/>
-                                </a:cubicBezTo>
-                                <a:cubicBezTo>
-                                  <a:pt x="f6" y="f5"/>
-                                  <a:pt x="f6" y="f5"/>
-                                  <a:pt x="f6" y="f5"/>
-                                </a:cubicBezTo>
-                              </a:path>
-                            </a:pathLst>
-                          </a:custGeom>
-                          <a:noFill/>
-                          <a:ln cap="flat">
-                            <a:noFill/>
-                            <a:prstDash val="solid"/>
-                          </a:ln>
-                        </wps:spPr>
-                        <wps:bodyPr lIns="0" tIns="0" rIns="0" bIns="0"/>
-                      </wps:wsp>
-                    </wpg:wgp>
-                  </a:graphicData>
-                </a:graphic>
-              </wp:anchor>
-            </w:drawing>
-          </mc:Choice>
-          <mc:Fallback>
-            <w:pict>
-              <v:group w14:anchorId="694447F8" id="_x0000_s1032" style="position:absolute;margin-left:37.25pt;margin-top:37.9pt;width:520.8pt;height:564.05pt;z-index:-251652096;mso-position-horizontal-relative:page;mso-position-vertical-relative:page" coordsize="66141,71634" o:gfxdata="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">
-                <v:shape id="Freeform 10" o:spid="_x0000_s1033" style="position:absolute;width:66096;height:71634;visibility:visible;mso-wrap-style:square;v-text-anchor:bottom" coordsize="720,700" o:spt="100" o:gfxdata="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" adj="-11796480,,5400" path="m,c,644,,644,,644v23,6,62,14,113,21c250,685,476,700,720,644v,-27,,-27,,-27c720,,720,,720,,,,,,,e" filled="f" stroked="f">
-                  <v:stroke joinstyle="miter"/>
-                  <v:formulas/>
-                  <v:path arrowok="t" o:connecttype="custom" o:connectlocs="3304815,0;6609630,3581719;3304815,7163437;0,3581719;0,0;0,6590362;1037345,6805265;6609630,6590362;6609630,6314058;6609630,0;0,0" o:connectangles="270,0,90,180,0,0,0,0,0,0,0" textboxrect="0,0,720,700"/>
-                  <v:textbox inset="1in,86.4pt,86.4pt,86.4pt">
-                    <w:txbxContent>
-                      <w:p>
-                        <w:r>
-                          <w:rPr>
-                            <w:color w:val="FFFFFF"/>
-                            <w:sz w:val="72"/>
-                            <w:szCs w:val="72"/>
-                          </w:rPr>
-                          <w:t>JavaFX MVC Shop</w:t>
-                        </w:r>
-                      </w:p>
-                    </w:txbxContent>
-                  </v:textbox>
-                </v:shape>
-                <v:shape id="Freeform 11" o:spid="_x0000_s1034" style="position:absolute;left:10421;top:63221;width:55720;height:6759;visibility:visible;mso-wrap-style:square;v-text-anchor:top" coordsize="607,66" o:gfxdata="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" path="m607,c450,44,300,57,176,57,109,57,49,53,,48,66,58,152,66,251,66,358,66,480,56,607,27,607,,607,,607,e" filled="f" stroked="f">
-                  <v:path arrowok="t" o:connecttype="custom" o:connectlocs="2785985,0;5571969,337930;2785985,675860;0,337930;5571969,0;1615596,583697;0,491535;2304060,675860;5571969,276488;5571969,0" o:connectangles="270,0,90,180,0,0,0,0,0,0" textboxrect="0,0,607,66"/>
-                </v:shape>
-                <w10:wrap anchorx="page" anchory="page"/>
-              </v:group>
-            </w:pict>
-          </mc:Fallback>
-        </mc:AlternateContent>
-      </w:r>
-    </w:p>
-    <w:p>
-      <w:pPr>
-        <w:pStyle w:val="TOCHeading"/>
-      </w:pPr>
-      <w:bookmarkStart w:id="0" w:name="_Toc506983287"/>
-      <w:r>
-        <w:t>Table of Contents</w:t>
-      </w:r>
-      <w:bookmarkEnd w:id="0"/>
-    </w:p>
-    <w:p>
-      <w:pPr>
-        <w:pStyle w:val="TOC1"/>
-        <w:tabs>
-          <w:tab w:val="right" w:leader="dot" w:pos="9016"/>
-        </w:tabs>
-      </w:pPr>
-      <w:r>
-        <w:rPr>
-          <w:rFonts w:ascii="Cambria" w:hAnsi="Cambria"/>
-          <w:color w:val="365F91"/>
-          <w:sz w:val="32"/>
-          <w:szCs w:val="32"/>
-        </w:rPr>
-        <w:fldChar w:fldCharType="begin"/>
-      </w:r>
-      <w:r>
-        <w:instrText xml:space="preserve"> TOC \o "1-3" \u \h </w:instrText>
-      </w:r>
-      <w:r>
-        <w:rPr>
-          <w:rFonts w:ascii="Cambria" w:hAnsi="Cambria"/>
-          <w:color w:val="365F91"/>
-          <w:sz w:val="32"/>
-          <w:szCs w:val="32"/>
-        </w:rPr>
-        <w:fldChar w:fldCharType="separate"/>
-      </w:r>
-      <w:hyperlink w:anchor="_Toc506983287" w:history="1">
-        <w:r>
-          <w:rPr>
-            <w:rStyle w:val="Hyperlink"/>
-          </w:rPr>
-          <w:t>Table of Contents</w:t>
-        </w:r>
-        <w:r>
-          <w:tab/>
-          <w:t>1</w:t>
-        </w:r>
-      </w:hyperlink>
-    </w:p>
-    <w:p>
-      <w:pPr>
-        <w:pStyle w:val="TOC1"/>
-        <w:tabs>
-          <w:tab w:val="right" w:leader="dot" w:pos="9016"/>
-        </w:tabs>
-      </w:pPr>
-      <w:hyperlink w:anchor="_Toc506983288" w:history="1">
-        <w:r>
-          <w:rPr>
-            <w:rStyle w:val="Hyperlink"/>
-          </w:rPr>
-          <w:t>Table of Figures</w:t>
-        </w:r>
-        <w:r>
-          <w:tab/>
-          <w:t>1</w:t>
-        </w:r>
-      </w:hyperlink>
-    </w:p>
-    <w:p>
-      <w:pPr>
-        <w:pStyle w:val="TOC1"/>
-        <w:tabs>
-          <w:tab w:val="right" w:leader="dot" w:pos="9016"/>
-        </w:tabs>
-      </w:pPr>
-      <w:hyperlink w:anchor="_Toc506983289" w:history="1">
-        <w:r>
-          <w:rPr>
-            <w:rStyle w:val="Hyperlink"/>
-          </w:rPr>
-          <w:t>Application Overview</w:t>
-        </w:r>
-        <w:r>
-          <w:tab/>
-          <w:t>2</w:t>
-        </w:r>
-      </w:hyperlink>
-    </w:p>
-    <w:p>
-      <w:pPr>
-        <w:pStyle w:val="TOC2"/>
-        <w:tabs>
-          <w:tab w:val="right" w:leader="dot" w:pos="9016"/>
-        </w:tabs>
-      </w:pPr>
-      <w:hyperlink w:anchor="_Toc506983290" w:history="1">
-        <w:r>
-          <w:rPr>
-            <w:rStyle w:val="Hyperlink"/>
-          </w:rPr>
-          <w:t>Customer program</w:t>
-        </w:r>
-        <w:r>
-          <w:tab/>
-          <w:t>3</w:t>
-        </w:r>
-      </w:hyperlink>
-    </w:p>
-    <w:p>
-      <w:pPr>
-        <w:pStyle w:val="TOC3"/>
-        <w:tabs>
-          <w:tab w:val="right" w:leader="dot" w:pos="9016"/>
-        </w:tabs>
-      </w:pPr>
-      <w:hyperlink w:anchor="_Toc506983291" w:history="1">
-        <w:r>
-          <w:rPr>
-            <w:rStyle w:val="Hyperlink"/>
-          </w:rPr>
-          <w:t>Saving and Loading</w:t>
-        </w:r>
-        <w:r>
-          <w:tab/>
-          <w:t>3</w:t>
-        </w:r>
-      </w:hyperlink>
-    </w:p>
-    <w:p>
-      <w:pPr>
-        <w:pStyle w:val="TOC3"/>
-        <w:tabs>
-          <w:tab w:val="right" w:leader="dot" w:pos="9016"/>
-        </w:tabs>
-      </w:pPr>
-      <w:hyperlink w:anchor="_Toc506983292" w:history="1">
-        <w:r>
-          <w:rPr>
-            <w:rStyle w:val="Hyperlink"/>
-          </w:rPr>
-          <w:t>Reward Scheme</w:t>
-        </w:r>
-        <w:r>
-          <w:tab/>
-          <w:t>3</w:t>
-        </w:r>
-      </w:hyperlink>
-    </w:p>
-    <w:p>
-      <w:pPr>
-        <w:pStyle w:val="TOC3"/>
-        <w:tabs>
-          <w:tab w:val="right" w:leader="dot" w:pos="9016"/>
-        </w:tabs>
-      </w:pPr>
-      <w:hyperlink w:anchor="_Toc506983293" w:history="1">
-        <w:r>
-          <w:rPr>
-            <w:rStyle w:val="Hyperlink"/>
-          </w:rPr>
-          <w:t>Details</w:t>
-        </w:r>
-        <w:r>
-          <w:tab/>
-          <w:t>3</w:t>
-        </w:r>
-      </w:hyperlink>
-    </w:p>
-    <w:p>
-      <w:pPr>
-        <w:pStyle w:val="TOC2"/>
-        <w:tabs>
-          <w:tab w:val="right" w:leader="dot" w:pos="9016"/>
-        </w:tabs>
-      </w:pPr>
-      <w:hyperlink w:anchor="_Toc506983294" w:history="1">
-        <w:r>
-          <w:rPr>
-            <w:rStyle w:val="Hyperlink"/>
-          </w:rPr>
-          <w:t>Admin program</w:t>
-        </w:r>
-        <w:r>
-          <w:tab/>
-          <w:t>3</w:t>
-        </w:r>
-      </w:hyperlink>
-    </w:p>
-    <w:p>
-      <w:pPr>
-        <w:pStyle w:val="TOC3"/>
-        <w:tabs>
-          <w:tab w:val="right" w:leader="dot" w:pos="9016"/>
-        </w:tabs>
-      </w:pPr>
-      <w:hyperlink w:anchor="_Toc506983295" w:history="1">
-        <w:r>
-          <w:rPr>
-            <w:rStyle w:val="Hyperlink"/>
-          </w:rPr>
-          <w:t>Reward Scheme</w:t>
-        </w:r>
-        <w:r>
-          <w:tab/>
-          <w:t>4</w:t>
-        </w:r>
-      </w:hyperlink>
-    </w:p>
-    <w:p>
-      <w:pPr>
-        <w:pStyle w:val="TOC3"/>
-        <w:tabs>
-          <w:tab w:val="right" w:leader="dot" w:pos="9016"/>
-        </w:tabs>
-      </w:pPr>
-      <w:hyperlink w:anchor="_Toc506983296" w:history="1">
-        <w:r>
-          <w:rPr>
-            <w:rStyle w:val="Hyperlink"/>
-          </w:rPr>
-          <w:t>Details</w:t>
-        </w:r>
-        <w:r>
-          <w:tab/>
-          <w:t>4</w:t>
-        </w:r>
-      </w:hyperlink>
-    </w:p>
-    <w:p>
-      <w:pPr>
-        <w:pStyle w:val="TOC2"/>
-        <w:tabs>
-          <w:tab w:val="right" w:leader="dot" w:pos="9016"/>
-        </w:tabs>
-      </w:pPr>
-      <w:hyperlink w:anchor="_Toc506983297" w:history="1">
-        <w:r>
-          <w:rPr>
-            <w:rStyle w:val="Hyperlink"/>
-          </w:rPr>
-          <w:t>Setup program (Optional)</w:t>
-        </w:r>
-        <w:r>
-          <w:tab/>
-          <w:t>4</w:t>
-        </w:r>
-      </w:hyperlink>
-    </w:p>
-    <w:p>
-      <w:pPr>
-        <w:pStyle w:val="TOC1"/>
-        <w:tabs>
-          <w:tab w:val="right" w:leader="dot" w:pos="9016"/>
-        </w:tabs>
-      </w:pPr>
-      <w:hyperlink w:anchor="_Toc506983298" w:history="1">
-        <w:r>
-          <w:rPr>
-            <w:rStyle w:val="Hyperlink"/>
-          </w:rPr>
-          <w:t>MVC Design</w:t>
-        </w:r>
-        <w:r>
-          <w:tab/>
-          <w:t>5</w:t>
-        </w:r>
-      </w:hyperlink>
-    </w:p>
-    <w:p>
-      <w:pPr>
-        <w:pStyle w:val="TOC2"/>
-        <w:tabs>
-          <w:tab w:val="right" w:leader="dot" w:pos="9016"/>
-        </w:tabs>
-      </w:pPr>
-      <w:hyperlink w:anchor="_Toc506983299" w:history="1">
-        <w:r>
-          <w:rPr>
-            <w:rStyle w:val="Hyperlink"/>
-          </w:rPr>
-          <w:t>Exceptions</w:t>
-        </w:r>
-        <w:r>
-          <w:tab/>
-          <w:t>5</w:t>
-        </w:r>
-      </w:hyperlink>
-    </w:p>
-    <w:p>
-      <w:r>
-        <w:rPr>
-          <w:rFonts w:eastAsia="Times New Roman"/>
-          <w:lang w:val="en-US"/>
-        </w:rPr>
-        <w:fldChar w:fldCharType="end"/>
-      </w:r>
-    </w:p>
-    <w:p>
-      <w:pPr>
-        <w:pStyle w:val="TOCHeading"/>
-      </w:pPr>
-      <w:bookmarkStart w:id="1" w:name="_Toc506983288"/>
-      <w:r>
-        <w:t>Table of Figures</w:t>
-      </w:r>
-      <w:bookmarkEnd w:id="1"/>
-    </w:p>
-    <w:p>
-      <w:pPr>
-        <w:pStyle w:val="TableofFigures"/>
-        <w:tabs>
-          <w:tab w:val="right" w:leader="dot" w:pos="9016"/>
-        </w:tabs>
-      </w:pPr>
-      <w:hyperlink w:anchor="_Toc506981815" w:history="1">
-        <w:r>
-          <w:rPr>
-            <w:rStyle w:val="Hyperlink"/>
-          </w:rPr>
-          <w:t>Figure 1- On overview of my Java Project</w:t>
-        </w:r>
-        <w:r>
-          <w:tab/>
-          <w:t>2</w:t>
-        </w:r>
-      </w:hyperlink>
-    </w:p>
-    <w:p>
-      <w:pPr>
-        <w:pStyle w:val="TableofFigures"/>
-        <w:tabs>
-          <w:tab w:val="right" w:leader="dot" w:pos="9016"/>
-        </w:tabs>
-      </w:pPr>
-      <w:hyperlink w:anchor="_Toc506981816" w:history="1">
-        <w:r>
-          <w:rPr>
-            <w:rStyle w:val="Hyperlink"/>
-          </w:rPr>
-          <w:t>Figure 2- The diagram I used to ensure I was keeping to a MVC design (https://www.raywenderlich.com/132662/mvc-in-ios-a-modern-approach)</w:t>
-        </w:r>
-        <w:r>
-          <w:tab/>
-          <w:t>5</w:t>
-        </w:r>
-      </w:hyperlink>
-      <w:r>
-        <w:t>=</w:t>
-      </w:r>
-    </w:p>
-    <w:p>
-      <w:pPr>
-        <w:pageBreakBefore/>
-      </w:pPr>
-    </w:p>
+      </w:sdtEndPr>
+      <w:sdtContent>
+        <w:p>
+          <w:pPr>
+            <w:pStyle w:val="TOCHeading"/>
+          </w:pPr>
+          <w:r>
+            <w:t>Table of Contents</w:t>
+          </w:r>
+          <w:bookmarkEnd w:id="0"/>
+        </w:p>
+        <w:p>
+          <w:pPr>
+            <w:pStyle w:val="TOC1"/>
+            <w:tabs>
+              <w:tab w:val="right" w:leader="dot" w:pos="9016"/>
+            </w:tabs>
+            <w:rPr>
+              <w:rFonts w:asciiTheme="minorHAnsi" w:eastAsiaTheme="minorEastAsia" w:hAnsiTheme="minorHAnsi" w:cstheme="minorBidi"/>
+              <w:noProof/>
+              <w:lang w:val="en-GB" w:eastAsia="en-GB"/>
+            </w:rPr>
+          </w:pPr>
+          <w:r>
+            <w:fldChar w:fldCharType="begin"/>
+          </w:r>
+          <w:r>
+            <w:instrText xml:space="preserve"> TOC \o "1-3" \h \z \u </w:instrText>
+          </w:r>
+          <w:r>
+            <w:fldChar w:fldCharType="separate"/>
+          </w:r>
+          <w:hyperlink w:anchor="_Toc507408590" w:history="1">
+            <w:r>
+              <w:rPr>
+                <w:rStyle w:val="Hyperlink"/>
+                <w:noProof/>
+              </w:rPr>
+              <w:t>Table of Contents</w:t>
+            </w:r>
+            <w:r>
+              <w:rPr>
+                <w:noProof/>
+                <w:webHidden/>
+              </w:rPr>
+              <w:tab/>
+            </w:r>
+            <w:r>
+              <w:rPr>
+                <w:noProof/>
+                <w:webHidden/>
+              </w:rPr>
+              <w:fldChar w:fldCharType="begin"/>
+            </w:r>
+            <w:r>
+              <w:rPr>
+                <w:noProof/>
+                <w:webHidden/>
+              </w:rPr>
+              <w:instrText xml:space="preserve"> PAGEREF _Toc507408590 \h </w:instrText>
+            </w:r>
+            <w:r>
+              <w:rPr>
+                <w:noProof/>
+                <w:webHidden/>
+              </w:rPr>
+            </w:r>
+            <w:r>
+              <w:rPr>
+                <w:noProof/>
+                <w:webHidden/>
+              </w:rPr>
+              <w:fldChar w:fldCharType="separate"/>
+            </w:r>
+            <w:r>
+              <w:rPr>
+                <w:noProof/>
+                <w:webHidden/>
+              </w:rPr>
+              <w:t>1</w:t>
+            </w:r>
+            <w:r>
+              <w:rPr>
+                <w:noProof/>
+                <w:webHidden/>
+              </w:rPr>
+              <w:fldChar w:fldCharType="end"/>
+            </w:r>
+          </w:hyperlink>
+        </w:p>
+        <w:p>
+          <w:pPr>
+            <w:pStyle w:val="TOC1"/>
+            <w:tabs>
+              <w:tab w:val="right" w:leader="dot" w:pos="9016"/>
+            </w:tabs>
+            <w:rPr>
+              <w:rFonts w:asciiTheme="minorHAnsi" w:eastAsiaTheme="minorEastAsia" w:hAnsiTheme="minorHAnsi" w:cstheme="minorBidi"/>
+              <w:noProof/>
+              <w:lang w:val="en-GB" w:eastAsia="en-GB"/>
+            </w:rPr>
+          </w:pPr>
+          <w:hyperlink w:anchor="_Toc507408591" w:history="1">
+            <w:r>
+              <w:rPr>
+                <w:rStyle w:val="Hyperlink"/>
+                <w:noProof/>
+              </w:rPr>
+              <w:t>Application Overview</w:t>
+            </w:r>
+            <w:r>
+              <w:rPr>
+                <w:noProof/>
+                <w:webHidden/>
+              </w:rPr>
+              <w:tab/>
+            </w:r>
+            <w:r>
+              <w:rPr>
+                <w:noProof/>
+                <w:webHidden/>
+              </w:rPr>
+              <w:fldChar w:fldCharType="begin"/>
+            </w:r>
+            <w:r>
+              <w:rPr>
+                <w:noProof/>
+                <w:webHidden/>
+              </w:rPr>
+              <w:instrText xml:space="preserve"> PAGEREF _Toc507408591 \h </w:instrText>
+            </w:r>
+            <w:r>
+              <w:rPr>
+                <w:noProof/>
+                <w:webHidden/>
+              </w:rPr>
+            </w:r>
+            <w:r>
+              <w:rPr>
+                <w:noProof/>
+                <w:webHidden/>
+              </w:rPr>
+              <w:fldChar w:fldCharType="separate"/>
+            </w:r>
+            <w:r>
+              <w:rPr>
+                <w:noProof/>
+                <w:webHidden/>
+              </w:rPr>
+              <w:t>2</w:t>
+            </w:r>
+            <w:r>
+              <w:rPr>
+                <w:noProof/>
+                <w:webHidden/>
+              </w:rPr>
+              <w:fldChar w:fldCharType="end"/>
+            </w:r>
+          </w:hyperlink>
+        </w:p>
+        <w:p>
+          <w:pPr>
+            <w:pStyle w:val="TOC2"/>
+            <w:tabs>
+              <w:tab w:val="right" w:leader="dot" w:pos="9016"/>
+            </w:tabs>
+            <w:rPr>
+              <w:rFonts w:asciiTheme="minorHAnsi" w:eastAsiaTheme="minorEastAsia" w:hAnsiTheme="minorHAnsi" w:cstheme="minorBidi"/>
+              <w:noProof/>
+              <w:lang w:val="en-GB" w:eastAsia="en-GB"/>
+            </w:rPr>
+          </w:pPr>
+          <w:hyperlink w:anchor="_Toc507408592" w:history="1">
+            <w:r>
+              <w:rPr>
+                <w:rStyle w:val="Hyperlink"/>
+                <w:noProof/>
+              </w:rPr>
+              <w:t>Customer program</w:t>
+            </w:r>
+            <w:r>
+              <w:rPr>
+                <w:noProof/>
+                <w:webHidden/>
+              </w:rPr>
+              <w:tab/>
+            </w:r>
+            <w:r>
+              <w:rPr>
+                <w:noProof/>
+                <w:webHidden/>
+              </w:rPr>
+              <w:fldChar w:fldCharType="begin"/>
+            </w:r>
+            <w:r>
+              <w:rPr>
+                <w:noProof/>
+                <w:webHidden/>
+              </w:rPr>
+              <w:instrText xml:space="preserve"> PAGEREF _Toc507408592 \h </w:instrText>
+            </w:r>
+            <w:r>
+              <w:rPr>
+                <w:noProof/>
+                <w:webHidden/>
+              </w:rPr>
+            </w:r>
+            <w:r>
+              <w:rPr>
+                <w:noProof/>
+                <w:webHidden/>
+              </w:rPr>
+              <w:fldChar w:fldCharType="separate"/>
+            </w:r>
+            <w:r>
+              <w:rPr>
+                <w:noProof/>
+                <w:webHidden/>
+              </w:rPr>
+              <w:t>3</w:t>
+            </w:r>
+            <w:r>
+              <w:rPr>
+                <w:noProof/>
+                <w:webHidden/>
+              </w:rPr>
+              <w:fldChar w:fldCharType="end"/>
+            </w:r>
+          </w:hyperlink>
+        </w:p>
+        <w:p>
+          <w:pPr>
+            <w:pStyle w:val="TOC3"/>
+            <w:tabs>
+              <w:tab w:val="right" w:leader="dot" w:pos="9016"/>
+            </w:tabs>
+            <w:rPr>
+              <w:rFonts w:asciiTheme="minorHAnsi" w:eastAsiaTheme="minorEastAsia" w:hAnsiTheme="minorHAnsi" w:cstheme="minorBidi"/>
+              <w:noProof/>
+              <w:lang w:val="en-GB" w:eastAsia="en-GB"/>
+            </w:rPr>
+          </w:pPr>
+          <w:hyperlink w:anchor="_Toc507408593" w:history="1">
+            <w:r>
+              <w:rPr>
+                <w:rStyle w:val="Hyperlink"/>
+                <w:noProof/>
+              </w:rPr>
+              <w:t>Reward Scheme</w:t>
+            </w:r>
+            <w:r>
+              <w:rPr>
+                <w:noProof/>
+                <w:webHidden/>
+              </w:rPr>
+              <w:tab/>
+            </w:r>
+            <w:r>
+              <w:rPr>
+                <w:noProof/>
+                <w:webHidden/>
+              </w:rPr>
+              <w:fldChar w:fldCharType="begin"/>
+            </w:r>
+            <w:r>
+              <w:rPr>
+                <w:noProof/>
+                <w:webHidden/>
+              </w:rPr>
+              <w:instrText xml:space="preserve"> PAGEREF _Toc507408593 \h </w:instrText>
+            </w:r>
+            <w:r>
+              <w:rPr>
+                <w:noProof/>
+                <w:webHidden/>
+              </w:rPr>
+            </w:r>
+            <w:r>
+              <w:rPr>
+                <w:noProof/>
+                <w:webHidden/>
+              </w:rPr>
+              <w:fldChar w:fldCharType="separate"/>
+            </w:r>
+            <w:r>
+              <w:rPr>
+                <w:noProof/>
+                <w:webHidden/>
+              </w:rPr>
+              <w:t>3</w:t>
+            </w:r>
+            <w:r>
+              <w:rPr>
+                <w:noProof/>
+                <w:webHidden/>
+              </w:rPr>
+              <w:fldChar w:fldCharType="end"/>
+            </w:r>
+          </w:hyperlink>
+        </w:p>
+        <w:p>
+          <w:pPr>
+            <w:pStyle w:val="TOC3"/>
+            <w:tabs>
+              <w:tab w:val="right" w:leader="dot" w:pos="9016"/>
+            </w:tabs>
+            <w:rPr>
+              <w:rFonts w:asciiTheme="minorHAnsi" w:eastAsiaTheme="minorEastAsia" w:hAnsiTheme="minorHAnsi" w:cstheme="minorBidi"/>
+              <w:noProof/>
+              <w:lang w:val="en-GB" w:eastAsia="en-GB"/>
+            </w:rPr>
+          </w:pPr>
+          <w:hyperlink w:anchor="_Toc507408594" w:history="1">
+            <w:r>
+              <w:rPr>
+                <w:rStyle w:val="Hyperlink"/>
+                <w:noProof/>
+              </w:rPr>
+              <w:t>Details</w:t>
+            </w:r>
+            <w:r>
+              <w:rPr>
+                <w:noProof/>
+                <w:webHidden/>
+              </w:rPr>
+              <w:tab/>
+            </w:r>
+            <w:r>
+              <w:rPr>
+                <w:noProof/>
+                <w:webHidden/>
+              </w:rPr>
+              <w:fldChar w:fldCharType="begin"/>
+            </w:r>
+            <w:r>
+              <w:rPr>
+                <w:noProof/>
+                <w:webHidden/>
+              </w:rPr>
+              <w:instrText xml:space="preserve"> PAGEREF _Toc507408594 \h </w:instrText>
+            </w:r>
+            <w:r>
+              <w:rPr>
+                <w:noProof/>
+                <w:webHidden/>
+              </w:rPr>
+            </w:r>
+            <w:r>
+              <w:rPr>
+                <w:noProof/>
+                <w:webHidden/>
+              </w:rPr>
+              <w:fldChar w:fldCharType="separate"/>
+            </w:r>
+            <w:r>
+              <w:rPr>
+                <w:noProof/>
+                <w:webHidden/>
+              </w:rPr>
+              <w:t>3</w:t>
+            </w:r>
+            <w:r>
+              <w:rPr>
+                <w:noProof/>
+                <w:webHidden/>
+              </w:rPr>
+              <w:fldChar w:fldCharType="end"/>
+            </w:r>
+          </w:hyperlink>
+        </w:p>
+        <w:p>
+          <w:pPr>
+            <w:pStyle w:val="TOC2"/>
+            <w:tabs>
+              <w:tab w:val="right" w:leader="dot" w:pos="9016"/>
+            </w:tabs>
+            <w:rPr>
+              <w:rFonts w:asciiTheme="minorHAnsi" w:eastAsiaTheme="minorEastAsia" w:hAnsiTheme="minorHAnsi" w:cstheme="minorBidi"/>
+              <w:noProof/>
+              <w:lang w:val="en-GB" w:eastAsia="en-GB"/>
+            </w:rPr>
+          </w:pPr>
+          <w:hyperlink w:anchor="_Toc507408595" w:history="1">
+            <w:r>
+              <w:rPr>
+                <w:rStyle w:val="Hyperlink"/>
+                <w:noProof/>
+              </w:rPr>
+              <w:t>Admin program</w:t>
+            </w:r>
+            <w:r>
+              <w:rPr>
+                <w:noProof/>
+                <w:webHidden/>
+              </w:rPr>
+              <w:tab/>
+            </w:r>
+            <w:r>
+              <w:rPr>
+                <w:noProof/>
+                <w:webHidden/>
+              </w:rPr>
+              <w:fldChar w:fldCharType="begin"/>
+            </w:r>
+            <w:r>
+              <w:rPr>
+                <w:noProof/>
+                <w:webHidden/>
+              </w:rPr>
+              <w:instrText xml:space="preserve"> PAGEREF _Toc507408595 \h </w:instrText>
+            </w:r>
+            <w:r>
+              <w:rPr>
+                <w:noProof/>
+                <w:webHidden/>
+              </w:rPr>
+            </w:r>
+            <w:r>
+              <w:rPr>
+                <w:noProof/>
+                <w:webHidden/>
+              </w:rPr>
+              <w:fldChar w:fldCharType="separate"/>
+            </w:r>
+            <w:r>
+              <w:rPr>
+                <w:noProof/>
+                <w:webHidden/>
+              </w:rPr>
+              <w:t>3</w:t>
+            </w:r>
+            <w:r>
+              <w:rPr>
+                <w:noProof/>
+                <w:webHidden/>
+              </w:rPr>
+              <w:fldChar w:fldCharType="end"/>
+            </w:r>
+          </w:hyperlink>
+        </w:p>
+        <w:p>
+          <w:pPr>
+            <w:pStyle w:val="TOC3"/>
+            <w:tabs>
+              <w:tab w:val="right" w:leader="dot" w:pos="9016"/>
+            </w:tabs>
+            <w:rPr>
+              <w:rFonts w:asciiTheme="minorHAnsi" w:eastAsiaTheme="minorEastAsia" w:hAnsiTheme="minorHAnsi" w:cstheme="minorBidi"/>
+              <w:noProof/>
+              <w:lang w:val="en-GB" w:eastAsia="en-GB"/>
+            </w:rPr>
+          </w:pPr>
+          <w:hyperlink w:anchor="_Toc507408596" w:history="1">
+            <w:r>
+              <w:rPr>
+                <w:rStyle w:val="Hyperlink"/>
+                <w:noProof/>
+              </w:rPr>
+              <w:t>Reward Scheme</w:t>
+            </w:r>
+            <w:r>
+              <w:rPr>
+                <w:noProof/>
+                <w:webHidden/>
+              </w:rPr>
+              <w:tab/>
+            </w:r>
+            <w:r>
+              <w:rPr>
+                <w:noProof/>
+                <w:webHidden/>
+              </w:rPr>
+              <w:fldChar w:fldCharType="begin"/>
+            </w:r>
+            <w:r>
+              <w:rPr>
+                <w:noProof/>
+                <w:webHidden/>
+              </w:rPr>
+              <w:instrText xml:space="preserve"> PAGEREF _Toc507408596 \h </w:instrText>
+            </w:r>
+            <w:r>
+              <w:rPr>
+                <w:noProof/>
+                <w:webHidden/>
+              </w:rPr>
+            </w:r>
+            <w:r>
+              <w:rPr>
+                <w:noProof/>
+                <w:webHidden/>
+              </w:rPr>
+              <w:fldChar w:fldCharType="separate"/>
+            </w:r>
+            <w:r>
+              <w:rPr>
+                <w:noProof/>
+                <w:webHidden/>
+              </w:rPr>
+              <w:t>4</w:t>
+            </w:r>
+            <w:r>
+              <w:rPr>
+                <w:noProof/>
+                <w:webHidden/>
+              </w:rPr>
+              <w:fldChar w:fldCharType="end"/>
+            </w:r>
+          </w:hyperlink>
+        </w:p>
+        <w:p>
+          <w:pPr>
+            <w:pStyle w:val="TOC3"/>
+            <w:tabs>
+              <w:tab w:val="right" w:leader="dot" w:pos="9016"/>
+            </w:tabs>
+            <w:rPr>
+              <w:rFonts w:asciiTheme="minorHAnsi" w:eastAsiaTheme="minorEastAsia" w:hAnsiTheme="minorHAnsi" w:cstheme="minorBidi"/>
+              <w:noProof/>
+              <w:lang w:val="en-GB" w:eastAsia="en-GB"/>
+            </w:rPr>
+          </w:pPr>
+          <w:hyperlink w:anchor="_Toc507408597" w:history="1">
+            <w:r>
+              <w:rPr>
+                <w:rStyle w:val="Hyperlink"/>
+                <w:rFonts w:eastAsia="Calibri"/>
+                <w:noProof/>
+              </w:rPr>
+              <w:t>Details</w:t>
+            </w:r>
+            <w:r>
+              <w:rPr>
+                <w:noProof/>
+                <w:webHidden/>
+              </w:rPr>
+              <w:tab/>
+            </w:r>
+            <w:r>
+              <w:rPr>
+                <w:noProof/>
+                <w:webHidden/>
+              </w:rPr>
+              <w:fldChar w:fldCharType="begin"/>
+            </w:r>
+            <w:r>
+              <w:rPr>
+                <w:noProof/>
+                <w:webHidden/>
+              </w:rPr>
+              <w:instrText xml:space="preserve"> PAGEREF _Toc507408597 \h </w:instrText>
+            </w:r>
+            <w:r>
+              <w:rPr>
+                <w:noProof/>
+                <w:webHidden/>
+              </w:rPr>
+            </w:r>
+            <w:r>
+              <w:rPr>
+                <w:noProof/>
+                <w:webHidden/>
+              </w:rPr>
+              <w:fldChar w:fldCharType="separate"/>
+            </w:r>
+            <w:r>
+              <w:rPr>
+                <w:noProof/>
+                <w:webHidden/>
+              </w:rPr>
+              <w:t>4</w:t>
+            </w:r>
+            <w:r>
+              <w:rPr>
+                <w:noProof/>
+                <w:webHidden/>
+              </w:rPr>
+              <w:fldChar w:fldCharType="end"/>
+            </w:r>
+          </w:hyperlink>
+        </w:p>
+        <w:p>
+          <w:pPr>
+            <w:pStyle w:val="TOC2"/>
+            <w:tabs>
+              <w:tab w:val="right" w:leader="dot" w:pos="9016"/>
+            </w:tabs>
+            <w:rPr>
+              <w:rFonts w:asciiTheme="minorHAnsi" w:eastAsiaTheme="minorEastAsia" w:hAnsiTheme="minorHAnsi" w:cstheme="minorBidi"/>
+              <w:noProof/>
+              <w:lang w:val="en-GB" w:eastAsia="en-GB"/>
+            </w:rPr>
+          </w:pPr>
+          <w:hyperlink w:anchor="_Toc507408598" w:history="1">
+            <w:r>
+              <w:rPr>
+                <w:rStyle w:val="Hyperlink"/>
+                <w:noProof/>
+              </w:rPr>
+              <w:t>Setup program (Optional)</w:t>
+            </w:r>
+            <w:r>
+              <w:rPr>
+                <w:noProof/>
+                <w:webHidden/>
+              </w:rPr>
+              <w:tab/>
+            </w:r>
+            <w:r>
+              <w:rPr>
+                <w:noProof/>
+                <w:webHidden/>
+              </w:rPr>
+              <w:fldChar w:fldCharType="begin"/>
+            </w:r>
+            <w:r>
+              <w:rPr>
+                <w:noProof/>
+                <w:webHidden/>
+              </w:rPr>
+              <w:instrText xml:space="preserve"> PAGEREF _Toc507408598 \h </w:instrText>
+            </w:r>
+            <w:r>
+              <w:rPr>
+                <w:noProof/>
+                <w:webHidden/>
+              </w:rPr>
+            </w:r>
+            <w:r>
+              <w:rPr>
+                <w:noProof/>
+                <w:webHidden/>
+              </w:rPr>
+              <w:fldChar w:fldCharType="separate"/>
+            </w:r>
+            <w:r>
+              <w:rPr>
+                <w:noProof/>
+                <w:webHidden/>
+              </w:rPr>
+              <w:t>4</w:t>
+            </w:r>
+            <w:r>
+              <w:rPr>
+                <w:noProof/>
+                <w:webHidden/>
+              </w:rPr>
+              <w:fldChar w:fldCharType="end"/>
+            </w:r>
+          </w:hyperlink>
+        </w:p>
+        <w:p>
+          <w:pPr>
+            <w:pStyle w:val="TOC1"/>
+            <w:tabs>
+              <w:tab w:val="right" w:leader="dot" w:pos="9016"/>
+            </w:tabs>
+            <w:rPr>
+              <w:rFonts w:asciiTheme="minorHAnsi" w:eastAsiaTheme="minorEastAsia" w:hAnsiTheme="minorHAnsi" w:cstheme="minorBidi"/>
+              <w:noProof/>
+              <w:lang w:val="en-GB" w:eastAsia="en-GB"/>
+            </w:rPr>
+          </w:pPr>
+          <w:hyperlink w:anchor="_Toc507408599" w:history="1">
+            <w:r>
+              <w:rPr>
+                <w:rStyle w:val="Hyperlink"/>
+                <w:noProof/>
+              </w:rPr>
+              <w:t>MVC Design</w:t>
+            </w:r>
+            <w:r>
+              <w:rPr>
+                <w:noProof/>
+                <w:webHidden/>
+              </w:rPr>
+              <w:tab/>
+            </w:r>
+            <w:r>
+              <w:rPr>
+                <w:noProof/>
+                <w:webHidden/>
+              </w:rPr>
+              <w:fldChar w:fldCharType="begin"/>
+            </w:r>
+            <w:r>
+              <w:rPr>
+                <w:noProof/>
+                <w:webHidden/>
+              </w:rPr>
+              <w:instrText xml:space="preserve"> PAGEREF _Toc507408599 \h </w:instrText>
+            </w:r>
+            <w:r>
+              <w:rPr>
+                <w:noProof/>
+                <w:webHidden/>
+              </w:rPr>
+            </w:r>
+            <w:r>
+              <w:rPr>
+                <w:noProof/>
+                <w:webHidden/>
+              </w:rPr>
+              <w:fldChar w:fldCharType="separate"/>
+            </w:r>
+            <w:r>
+              <w:rPr>
+                <w:noProof/>
+                <w:webHidden/>
+              </w:rPr>
+              <w:t>5</w:t>
+            </w:r>
+            <w:r>
+              <w:rPr>
+                <w:noProof/>
+                <w:webHidden/>
+              </w:rPr>
+              <w:fldChar w:fldCharType="end"/>
+            </w:r>
+          </w:hyperlink>
+        </w:p>
+        <w:p>
+          <w:pPr>
+            <w:pStyle w:val="TOC2"/>
+            <w:tabs>
+              <w:tab w:val="right" w:leader="dot" w:pos="9016"/>
+            </w:tabs>
+            <w:rPr>
+              <w:rFonts w:asciiTheme="minorHAnsi" w:eastAsiaTheme="minorEastAsia" w:hAnsiTheme="minorHAnsi" w:cstheme="minorBidi"/>
+              <w:noProof/>
+              <w:lang w:val="en-GB" w:eastAsia="en-GB"/>
+            </w:rPr>
+          </w:pPr>
+          <w:hyperlink w:anchor="_Toc507408600" w:history="1">
+            <w:r>
+              <w:rPr>
+                <w:rStyle w:val="Hyperlink"/>
+                <w:noProof/>
+              </w:rPr>
+              <w:t>Exceptions</w:t>
+            </w:r>
+            <w:r>
+              <w:rPr>
+                <w:noProof/>
+                <w:webHidden/>
+              </w:rPr>
+              <w:tab/>
+            </w:r>
+            <w:r>
+              <w:rPr>
+                <w:noProof/>
+                <w:webHidden/>
+              </w:rPr>
+              <w:fldChar w:fldCharType="begin"/>
+            </w:r>
+            <w:r>
+              <w:rPr>
+                <w:noProof/>
+                <w:webHidden/>
+              </w:rPr>
+              <w:instrText xml:space="preserve"> PAGEREF _Toc507408600 \h </w:instrText>
+            </w:r>
+            <w:r>
+              <w:rPr>
+                <w:noProof/>
+                <w:webHidden/>
+              </w:rPr>
+            </w:r>
+            <w:r>
+              <w:rPr>
+                <w:noProof/>
+                <w:webHidden/>
+              </w:rPr>
+              <w:fldChar w:fldCharType="separate"/>
+            </w:r>
+            <w:r>
+              <w:rPr>
+                <w:noProof/>
+                <w:webHidden/>
+              </w:rPr>
+              <w:t>5</w:t>
+            </w:r>
+            <w:r>
+              <w:rPr>
+                <w:noProof/>
+                <w:webHidden/>
+              </w:rPr>
+              <w:fldChar w:fldCharType="end"/>
+            </w:r>
+          </w:hyperlink>
+        </w:p>
+        <w:p>
+          <w:pPr>
+            <w:pStyle w:val="TOC1"/>
+            <w:tabs>
+              <w:tab w:val="right" w:leader="dot" w:pos="9016"/>
+            </w:tabs>
+            <w:rPr>
+              <w:rFonts w:asciiTheme="minorHAnsi" w:eastAsiaTheme="minorEastAsia" w:hAnsiTheme="minorHAnsi" w:cstheme="minorBidi"/>
+              <w:noProof/>
+              <w:lang w:val="en-GB" w:eastAsia="en-GB"/>
+            </w:rPr>
+          </w:pPr>
+          <w:hyperlink w:anchor="_Toc507408601" w:history="1">
+            <w:r>
+              <w:rPr>
+                <w:rStyle w:val="Hyperlink"/>
+                <w:noProof/>
+              </w:rPr>
+              <w:t>UML Diagrams (Lucid Chart)</w:t>
+            </w:r>
+            <w:r>
+              <w:rPr>
+                <w:noProof/>
+                <w:webHidden/>
+              </w:rPr>
+              <w:tab/>
+            </w:r>
+            <w:r>
+              <w:rPr>
+                <w:noProof/>
+                <w:webHidden/>
+              </w:rPr>
+              <w:fldChar w:fldCharType="begin"/>
+            </w:r>
+            <w:r>
+              <w:rPr>
+                <w:noProof/>
+                <w:webHidden/>
+              </w:rPr>
+              <w:instrText xml:space="preserve"> PAGEREF _Toc507408601 \h </w:instrText>
+            </w:r>
+            <w:r>
+              <w:rPr>
+                <w:noProof/>
+                <w:webHidden/>
+              </w:rPr>
+            </w:r>
+            <w:r>
+              <w:rPr>
+                <w:noProof/>
+                <w:webHidden/>
+              </w:rPr>
+              <w:fldChar w:fldCharType="separate"/>
+            </w:r>
+            <w:r>
+              <w:rPr>
+                <w:noProof/>
+                <w:webHidden/>
+              </w:rPr>
+              <w:t>6</w:t>
+            </w:r>
+            <w:r>
+              <w:rPr>
+                <w:noProof/>
+                <w:webHidden/>
+              </w:rPr>
+              <w:fldChar w:fldCharType="end"/>
+            </w:r>
+          </w:hyperlink>
+        </w:p>
+        <w:p>
+          <w:pPr>
+            <w:pStyle w:val="TOC2"/>
+            <w:tabs>
+              <w:tab w:val="right" w:leader="dot" w:pos="9016"/>
+            </w:tabs>
+            <w:rPr>
+              <w:rFonts w:asciiTheme="minorHAnsi" w:eastAsiaTheme="minorEastAsia" w:hAnsiTheme="minorHAnsi" w:cstheme="minorBidi"/>
+              <w:noProof/>
+              <w:lang w:val="en-GB" w:eastAsia="en-GB"/>
+            </w:rPr>
+          </w:pPr>
+          <w:hyperlink w:anchor="_Toc507408602" w:history="1">
+            <w:r>
+              <w:rPr>
+                <w:rStyle w:val="Hyperlink"/>
+                <w:noProof/>
+              </w:rPr>
+              <w:t>Customer UML Diagram</w:t>
+            </w:r>
+            <w:r>
+              <w:rPr>
+                <w:noProof/>
+                <w:webHidden/>
+              </w:rPr>
+              <w:tab/>
+            </w:r>
+            <w:r>
+              <w:rPr>
+                <w:noProof/>
+                <w:webHidden/>
+              </w:rPr>
+              <w:fldChar w:fldCharType="begin"/>
+            </w:r>
+            <w:r>
+              <w:rPr>
+                <w:noProof/>
+                <w:webHidden/>
+              </w:rPr>
+              <w:instrText xml:space="preserve"> PAGEREF _Toc507408602 \h </w:instrText>
+            </w:r>
+            <w:r>
+              <w:rPr>
+                <w:noProof/>
+                <w:webHidden/>
+              </w:rPr>
+            </w:r>
+            <w:r>
+              <w:rPr>
+                <w:noProof/>
+                <w:webHidden/>
+              </w:rPr>
+              <w:fldChar w:fldCharType="separate"/>
+            </w:r>
+            <w:r>
+              <w:rPr>
+                <w:noProof/>
+                <w:webHidden/>
+              </w:rPr>
+              <w:t>6</w:t>
+            </w:r>
+            <w:r>
+              <w:rPr>
+                <w:noProof/>
+                <w:webHidden/>
+              </w:rPr>
+              <w:fldChar w:fldCharType="end"/>
+            </w:r>
+          </w:hyperlink>
+        </w:p>
+        <w:p>
+          <w:pPr>
+            <w:pStyle w:val="TOC2"/>
+            <w:tabs>
+              <w:tab w:val="right" w:leader="dot" w:pos="9016"/>
+            </w:tabs>
+            <w:rPr>
+              <w:rFonts w:asciiTheme="minorHAnsi" w:eastAsiaTheme="minorEastAsia" w:hAnsiTheme="minorHAnsi" w:cstheme="minorBidi"/>
+              <w:noProof/>
+              <w:lang w:val="en-GB" w:eastAsia="en-GB"/>
+            </w:rPr>
+          </w:pPr>
+          <w:hyperlink w:anchor="_Toc507408603" w:history="1">
+            <w:r>
+              <w:rPr>
+                <w:rStyle w:val="Hyperlink"/>
+                <w:noProof/>
+              </w:rPr>
+              <w:t>Admin UML Diagram</w:t>
+            </w:r>
+            <w:r>
+              <w:rPr>
+                <w:noProof/>
+                <w:webHidden/>
+              </w:rPr>
+              <w:tab/>
+            </w:r>
+            <w:r>
+              <w:rPr>
+                <w:noProof/>
+                <w:webHidden/>
+              </w:rPr>
+              <w:fldChar w:fldCharType="begin"/>
+            </w:r>
+            <w:r>
+              <w:rPr>
+                <w:noProof/>
+                <w:webHidden/>
+              </w:rPr>
+              <w:instrText xml:space="preserve"> PAGEREF _Toc507408603 \h </w:instrText>
+            </w:r>
+            <w:r>
+              <w:rPr>
+                <w:noProof/>
+                <w:webHidden/>
+              </w:rPr>
+            </w:r>
+            <w:r>
+              <w:rPr>
+                <w:noProof/>
+                <w:webHidden/>
+              </w:rPr>
+              <w:fldChar w:fldCharType="separate"/>
+            </w:r>
+            <w:r>
+              <w:rPr>
+                <w:noProof/>
+                <w:webHidden/>
+              </w:rPr>
+              <w:t>7</w:t>
+            </w:r>
+            <w:r>
+              <w:rPr>
+                <w:noProof/>
+                <w:webHidden/>
+              </w:rPr>
+              <w:fldChar w:fldCharType="end"/>
+            </w:r>
+          </w:hyperlink>
+        </w:p>
+        <w:p>
+          <w:pPr>
+            <w:pStyle w:val="TOC2"/>
+            <w:tabs>
+              <w:tab w:val="right" w:leader="dot" w:pos="9016"/>
+            </w:tabs>
+            <w:rPr>
+              <w:rFonts w:asciiTheme="minorHAnsi" w:eastAsiaTheme="minorEastAsia" w:hAnsiTheme="minorHAnsi" w:cstheme="minorBidi"/>
+              <w:noProof/>
+              <w:lang w:val="en-GB" w:eastAsia="en-GB"/>
+            </w:rPr>
+          </w:pPr>
+          <w:hyperlink w:anchor="_Toc507408604" w:history="1">
+            <w:r>
+              <w:rPr>
+                <w:rStyle w:val="Hyperlink"/>
+                <w:noProof/>
+              </w:rPr>
+              <w:t>o.tmp UML Diagram</w:t>
+            </w:r>
+            <w:r>
+              <w:rPr>
+                <w:noProof/>
+                <w:webHidden/>
+              </w:rPr>
+              <w:tab/>
+            </w:r>
+            <w:r>
+              <w:rPr>
+                <w:noProof/>
+                <w:webHidden/>
+              </w:rPr>
+              <w:fldChar w:fldCharType="begin"/>
+            </w:r>
+            <w:r>
+              <w:rPr>
+                <w:noProof/>
+                <w:webHidden/>
+              </w:rPr>
+              <w:instrText xml:space="preserve"> PAGEREF _Toc507408604 \h </w:instrText>
+            </w:r>
+            <w:r>
+              <w:rPr>
+                <w:noProof/>
+                <w:webHidden/>
+              </w:rPr>
+            </w:r>
+            <w:r>
+              <w:rPr>
+                <w:noProof/>
+                <w:webHidden/>
+              </w:rPr>
+              <w:fldChar w:fldCharType="separate"/>
+            </w:r>
+            <w:r>
+              <w:rPr>
+                <w:noProof/>
+                <w:webHidden/>
+              </w:rPr>
+              <w:t>8</w:t>
+            </w:r>
+            <w:r>
+              <w:rPr>
+                <w:noProof/>
+                <w:webHidden/>
+              </w:rPr>
+              <w:fldChar w:fldCharType="end"/>
+            </w:r>
+          </w:hyperlink>
+        </w:p>
+        <w:p>
+          <w:r>
+            <w:rPr>
+              <w:b/>
+              <w:bCs/>
+              <w:noProof/>
+            </w:rPr>
+            <w:fldChar w:fldCharType="end"/>
+          </w:r>
+        </w:p>
+      </w:sdtContent>
+    </w:sdt>
     <w:p>
       <w:pPr>
         <w:pStyle w:val="Heading1"/>
       </w:pPr>
-      <w:bookmarkStart w:id="2" w:name="_Toc506969388"/>
-      <w:bookmarkStart w:id="3" w:name="_Toc506983289"/>
-      <w:r>
+      <w:bookmarkStart w:id="1" w:name="_Toc506969388"/>
+      <w:bookmarkStart w:id="2" w:name="_Toc506983289"/>
+      <w:bookmarkStart w:id="3" w:name="_Toc507408591"/>
+      <w:r>
+        <w:lastRenderedPageBreak/>
         <w:t>Application Overview</w:t>
       </w:r>
+      <w:bookmarkEnd w:id="1"/>
       <w:bookmarkEnd w:id="2"/>
       <w:bookmarkEnd w:id="3"/>
     </w:p>
@@ -1893,7 +2219,7 @@
                     <pic:cNvPicPr/>
                   </pic:nvPicPr>
                   <pic:blipFill>
-                    <a:blip r:embed="rId7"/>
+                    <a:blip r:embed="rId8"/>
                     <a:stretch>
                       <a:fillRect/>
                     </a:stretch>
@@ -1960,11 +2286,13 @@
         <w:pStyle w:val="Heading2"/>
       </w:pPr>
       <w:bookmarkStart w:id="6" w:name="_Toc506983290"/>
+      <w:bookmarkStart w:id="7" w:name="_Toc507408592"/>
       <w:r>
         <w:lastRenderedPageBreak/>
         <w:t>Customer program</w:t>
       </w:r>
       <w:bookmarkEnd w:id="6"/>
+      <w:bookmarkEnd w:id="7"/>
     </w:p>
     <w:p>
       <w:r>
@@ -1976,7 +2304,7 @@
       </w:r>
     </w:p>
     <w:p>
-      <w:bookmarkStart w:id="7" w:name="_Toc506983291"/>
+      <w:bookmarkStart w:id="8" w:name="_Toc506983291"/>
       <w:r>
         <w:rPr>
           <w:rStyle w:val="Heading3Char"/>
@@ -1984,7 +2312,7 @@
         </w:rPr>
         <w:t>Saving and Loading</w:t>
       </w:r>
-      <w:bookmarkEnd w:id="7"/>
+      <w:bookmarkEnd w:id="8"/>
       <w:r>
         <w:br/>
         <w:t>It is of note that the customer may close and re-open the customer program at any time and upon navigating to the cart tab will find that their chosen products are still their in the quantities they had chosen before closing the program.</w:t>
@@ -1994,11 +2322,13 @@
       <w:pPr>
         <w:pStyle w:val="Heading3"/>
       </w:pPr>
-      <w:bookmarkStart w:id="8" w:name="_Toc506983292"/>
+      <w:bookmarkStart w:id="9" w:name="_Toc506983292"/>
+      <w:bookmarkStart w:id="10" w:name="_Toc507408593"/>
       <w:r>
         <w:t>Reward Scheme</w:t>
       </w:r>
-      <w:bookmarkEnd w:id="8"/>
+      <w:bookmarkEnd w:id="9"/>
+      <w:bookmarkEnd w:id="10"/>
     </w:p>
     <w:p>
       <w:r>
@@ -2009,11 +2339,13 @@
       <w:pPr>
         <w:pStyle w:val="Heading3"/>
       </w:pPr>
-      <w:bookmarkStart w:id="9" w:name="_Toc506983293"/>
+      <w:bookmarkStart w:id="11" w:name="_Toc506983293"/>
+      <w:bookmarkStart w:id="12" w:name="_Toc507408594"/>
       <w:r>
         <w:t>Details</w:t>
       </w:r>
-      <w:bookmarkEnd w:id="9"/>
+      <w:bookmarkEnd w:id="11"/>
+      <w:bookmarkEnd w:id="12"/>
     </w:p>
     <w:p>
       <w:r>
@@ -2024,11 +2356,13 @@
       <w:pPr>
         <w:pStyle w:val="Heading2"/>
       </w:pPr>
-      <w:bookmarkStart w:id="10" w:name="_Toc506983294"/>
+      <w:bookmarkStart w:id="13" w:name="_Toc506983294"/>
+      <w:bookmarkStart w:id="14" w:name="_Toc507408595"/>
       <w:r>
         <w:t>Admin program</w:t>
       </w:r>
-      <w:bookmarkEnd w:id="10"/>
+      <w:bookmarkEnd w:id="13"/>
+      <w:bookmarkEnd w:id="14"/>
     </w:p>
     <w:p>
       <w:r>
@@ -2044,12 +2378,14 @@
       <w:pPr>
         <w:pStyle w:val="Heading3"/>
       </w:pPr>
-      <w:bookmarkStart w:id="11" w:name="_Toc506983295"/>
+      <w:bookmarkStart w:id="15" w:name="_Toc506983295"/>
+      <w:bookmarkStart w:id="16" w:name="_Toc507408596"/>
       <w:r>
         <w:lastRenderedPageBreak/>
         <w:t>Reward Scheme</w:t>
       </w:r>
-      <w:bookmarkEnd w:id="11"/>
+      <w:bookmarkEnd w:id="15"/>
+      <w:bookmarkEnd w:id="16"/>
     </w:p>
     <w:p>
       <w:r>
@@ -2058,15 +2394,38 @@
     </w:p>
     <w:p>
       <w:r>
+        <w:rPr>
+          <w:rStyle w:val="Emphasis"/>
+        </w:rPr>
         <w:t>WARNING</w:t>
       </w:r>
       <w:r>
         <w:br/>
-        <w:t>Once a product ID is added to the reward scheme it can not be removed, this is because in the implementation of the “RewardProcessor” class the list of products are stored in a “Hash Set” this means the list can not be searched to find a product and remove it. I tried to edit the given classes in the model as little as possible.</w:t>
-      </w:r>
-    </w:p>
-    <w:p>
-      <w:bookmarkStart w:id="12" w:name="_Toc506983296"/>
+        <w:t xml:space="preserve">Once a product ID is added to the reward scheme it </w:t>
+      </w:r>
+      <w:r>
+        <w:t>cannot</w:t>
+      </w:r>
+      <w:r>
+        <w:t xml:space="preserve"> be removed, this is because in the implementation of the “RewardProcessor” class the list of products are stored in a “Hash Set” this means the list </w:t>
+      </w:r>
+      <w:r>
+        <w:t>cannot</w:t>
+      </w:r>
+      <w:r>
+        <w:t xml:space="preserve"> be searched to find a product and remove it. I tried to edit the given classes in the model as little as possible.</w:t>
+      </w:r>
+      <w:bookmarkStart w:id="17" w:name="_Toc506983296"/>
+    </w:p>
+    <w:p>
+      <w:pPr>
+        <w:pStyle w:val="Heading3"/>
+        <w:rPr>
+          <w:rStyle w:val="Heading3Char"/>
+          <w:rFonts w:eastAsia="Calibri"/>
+        </w:rPr>
+      </w:pPr>
+      <w:bookmarkStart w:id="18" w:name="_Toc507408597"/>
       <w:r>
         <w:rPr>
           <w:rStyle w:val="Heading3Char"/>
@@ -2074,21 +2433,31 @@
         </w:rPr>
         <w:t>Details</w:t>
       </w:r>
-      <w:bookmarkEnd w:id="12"/>
-      <w:r>
-        <w:br/>
-        <w:t>The admin application is run from “AdminApplicationLoader.java” within “adminMain”. Similarly to the customer’s application loader the admin’s application loader initiates it’s root pane “AdminRootPane” found in the “adminView” package however it does not pass a customer object as the customer class, found in the “model” package, is not used within the admin program.</w:t>
+      <w:bookmarkEnd w:id="17"/>
+      <w:bookmarkEnd w:id="18"/>
+    </w:p>
+    <w:p>
+      <w:r>
+        <w:t xml:space="preserve">The admin application is run from “AdminApplicationLoader.java” within “adminMain”. Similar to the customer’s application loader the admin’s application loader initiates </w:t>
+      </w:r>
+      <w:r>
+        <w:t>its</w:t>
+      </w:r>
+      <w:r>
+        <w:t xml:space="preserve"> root pane “AdminRootPane” found in the “adminView” package however it does not pass a customer object as the customer class, found in the “model” package, is not used within the admin program.</w:t>
       </w:r>
     </w:p>
     <w:p>
       <w:pPr>
         <w:pStyle w:val="Heading2"/>
       </w:pPr>
-      <w:bookmarkStart w:id="13" w:name="_Toc506983297"/>
+      <w:bookmarkStart w:id="19" w:name="_Toc506983297"/>
+      <w:bookmarkStart w:id="20" w:name="_Toc507408598"/>
       <w:r>
         <w:t>Setup program (Optional)</w:t>
       </w:r>
-      <w:bookmarkEnd w:id="13"/>
+      <w:bookmarkEnd w:id="19"/>
+      <w:bookmarkEnd w:id="20"/>
     </w:p>
     <w:p>
       <w:r>
@@ -2115,12 +2484,14 @@
       <w:pPr>
         <w:pStyle w:val="Heading1"/>
       </w:pPr>
-      <w:bookmarkStart w:id="14" w:name="_Toc506983298"/>
+      <w:bookmarkStart w:id="21" w:name="_Toc506983298"/>
+      <w:bookmarkStart w:id="22" w:name="_Toc507408599"/>
       <w:r>
         <w:lastRenderedPageBreak/>
         <w:t>MVC Design</w:t>
       </w:r>
-      <w:bookmarkEnd w:id="14"/>
+      <w:bookmarkEnd w:id="21"/>
+      <w:bookmarkEnd w:id="22"/>
     </w:p>
     <w:p>
       <w:pPr>
@@ -2144,7 +2515,7 @@
                     <pic:cNvPicPr/>
                   </pic:nvPicPr>
                   <pic:blipFill>
-                    <a:blip r:embed="rId8"/>
+                    <a:blip r:embed="rId9"/>
                     <a:srcRect/>
                     <a:stretch>
                       <a:fillRect/>
@@ -2175,11 +2546,11 @@
       <w:pPr>
         <w:pStyle w:val="Caption"/>
       </w:pPr>
-      <w:bookmarkStart w:id="15" w:name="_Toc506981816"/>
+      <w:bookmarkStart w:id="23" w:name="_Toc506981816"/>
       <w:r>
         <w:t>Figure 2- The diagram I used to ensure I was keeping to a MVC design (</w:t>
       </w:r>
-      <w:hyperlink r:id="rId9" w:history="1">
+      <w:hyperlink r:id="rId10" w:history="1">
         <w:r>
           <w:rPr>
             <w:rStyle w:val="Hyperlink"/>
@@ -2190,7 +2561,7 @@
       <w:r>
         <w:t>)</w:t>
       </w:r>
-      <w:bookmarkEnd w:id="15"/>
+      <w:bookmarkEnd w:id="23"/>
     </w:p>
     <w:p>
       <w:r>
@@ -2216,15 +2587,25 @@
       <w:pPr>
         <w:pStyle w:val="Heading2"/>
       </w:pPr>
-      <w:bookmarkStart w:id="16" w:name="_Toc506983299"/>
+      <w:bookmarkStart w:id="24" w:name="_Toc506983299"/>
+      <w:bookmarkStart w:id="25" w:name="_Toc507408600"/>
       <w:r>
         <w:t>Exceptions</w:t>
       </w:r>
-      <w:bookmarkEnd w:id="16"/>
-    </w:p>
-    <w:p>
-      <w:r>
-        <w:t>Small exceptions can be found in the “CartItemPane” (Essentially the counters on the Cart Pane) as I wanted these objects to be standalone as they are come and go from view and it only modifies the model in a small and easily understandable way. For this reason the buttons in the CartItemPane’s event handlers are within itself.</w:t>
+      <w:bookmarkEnd w:id="24"/>
+      <w:bookmarkEnd w:id="25"/>
+    </w:p>
+    <w:p>
+      <w:r>
+        <w:t xml:space="preserve">Small exceptions can be found in the “CartItemPane” (Essentially the counters on the Cart Pane) as I wanted these objects to be standalone as they are come and go from view and it only modifies the model in a small and easily understandable way. For this </w:t>
+      </w:r>
+      <w:r>
+        <w:t>reason,</w:t>
+      </w:r>
+      <w:bookmarkStart w:id="26" w:name="_GoBack"/>
+      <w:bookmarkEnd w:id="26"/>
+      <w:r>
+        <w:t xml:space="preserve"> the buttons in the CartItemPane’s event handlers are within itself.</w:t>
       </w:r>
     </w:p>
     <w:p>
@@ -2240,6 +2621,7 @@
       <w:pPr>
         <w:pStyle w:val="Heading1"/>
       </w:pPr>
+      <w:bookmarkStart w:id="27" w:name="_Toc507408601"/>
       <w:r>
         <w:lastRenderedPageBreak/>
         <w:t>UML Diagrams</w:t>
@@ -2247,14 +2629,20 @@
       <w:r>
         <w:t xml:space="preserve"> (Lucid Chart)</w:t>
       </w:r>
-    </w:p>
-    <w:p>
+      <w:bookmarkEnd w:id="27"/>
+    </w:p>
+    <w:p>
+      <w:pPr>
+        <w:pStyle w:val="Heading2"/>
+      </w:pPr>
+      <w:bookmarkStart w:id="28" w:name="_Toc507408602"/>
       <w:r>
         <w:t xml:space="preserve">Customer </w:t>
       </w:r>
       <w:r>
         <w:t>UML Diagram</w:t>
       </w:r>
+      <w:bookmarkEnd w:id="28"/>
     </w:p>
     <w:p>
       <w:pPr>
@@ -2284,7 +2672,7 @@
                     </pic:cNvPicPr>
                   </pic:nvPicPr>
                   <pic:blipFill>
-                    <a:blip r:embed="rId10" cstate="print">
+                    <a:blip r:embed="rId11" cstate="print">
                       <a:extLst>
                         <a:ext uri="{28A0092B-C50C-407E-A947-70E740481C1C}">
                           <a14:useLocalDpi xmlns:a14="http://schemas.microsoft.com/office/drawing/2010/main" val="0"/>
@@ -2315,8 +2703,170 @@
           </wp:inline>
         </w:drawing>
       </w:r>
-      <w:bookmarkStart w:id="17" w:name="_GoBack"/>
-      <w:bookmarkEnd w:id="17"/>
+    </w:p>
+    <w:p>
+      <w:pPr>
+        <w:pStyle w:val="Heading2"/>
+        <w:rPr>
+          <w:noProof/>
+        </w:rPr>
+      </w:pPr>
+      <w:bookmarkStart w:id="29" w:name="_Toc507408603"/>
+      <w:r>
+        <w:rPr>
+          <w:noProof/>
+        </w:rPr>
+        <w:lastRenderedPageBreak/>
+        <w:t>Admin UML Diagram</w:t>
+      </w:r>
+      <w:bookmarkEnd w:id="29"/>
+    </w:p>
+    <w:p>
+      <w:pPr>
+        <w:rPr>
+          <w:noProof/>
+        </w:rPr>
+      </w:pPr>
+      <w:r>
+        <w:rPr>
+          <w:noProof/>
+        </w:rPr>
+        <w:drawing>
+          <wp:inline distT="0" distB="0" distL="0" distR="0" wp14:anchorId="4E9F5323" wp14:editId="35F94751">
+            <wp:extent cx="5261256" cy="7935650"/>
+            <wp:effectExtent l="0" t="0" r="0" b="8255"/>
+            <wp:docPr id="4" name="Picture 4"/>
+            <wp:cNvGraphicFramePr>
+              <a:graphicFrameLocks xmlns:a="http://schemas.openxmlformats.org/drawingml/2006/main" noChangeAspect="1"/>
+            </wp:cNvGraphicFramePr>
+            <a:graphic xmlns:a="http://schemas.openxmlformats.org/drawingml/2006/main">
+              <a:graphicData uri="http://schemas.openxmlformats.org/drawingml/2006/picture">
+                <pic:pic xmlns:pic="http://schemas.openxmlformats.org/drawingml/2006/picture">
+                  <pic:nvPicPr>
+                    <pic:cNvPr id="0" name="Picture 1"/>
+                    <pic:cNvPicPr>
+                      <a:picLocks noChangeAspect="1" noChangeArrowheads="1"/>
+                    </pic:cNvPicPr>
+                  </pic:nvPicPr>
+                  <pic:blipFill>
+                    <a:blip r:embed="rId12" cstate="print">
+                      <a:extLst>
+                        <a:ext uri="{28A0092B-C50C-407E-A947-70E740481C1C}">
+                          <a14:useLocalDpi xmlns:a14="http://schemas.microsoft.com/office/drawing/2010/main" val="0"/>
+                        </a:ext>
+                      </a:extLst>
+                    </a:blip>
+                    <a:srcRect/>
+                    <a:stretch>
+                      <a:fillRect/>
+                    </a:stretch>
+                  </pic:blipFill>
+                  <pic:spPr bwMode="auto">
+                    <a:xfrm>
+                      <a:off x="0" y="0"/>
+                      <a:ext cx="5262043" cy="7936837"/>
+                    </a:xfrm>
+                    <a:prstGeom prst="rect">
+                      <a:avLst/>
+                    </a:prstGeom>
+                    <a:noFill/>
+                    <a:ln>
+                      <a:noFill/>
+                    </a:ln>
+                  </pic:spPr>
+                </pic:pic>
+              </a:graphicData>
+            </a:graphic>
+          </wp:inline>
+        </w:drawing>
+      </w:r>
+    </w:p>
+    <w:p>
+      <w:pPr>
+        <w:pStyle w:val="Heading2"/>
+        <w:rPr>
+          <w:noProof/>
+        </w:rPr>
+      </w:pPr>
+      <w:bookmarkStart w:id="30" w:name="_Toc507408604"/>
+      <w:r>
+        <w:rPr>
+          <w:noProof/>
+        </w:rPr>
+        <w:lastRenderedPageBreak/>
+        <w:t>o.</w:t>
+      </w:r>
+      <w:r>
+        <w:t>tmp</w:t>
+      </w:r>
+      <w:r>
+        <w:t xml:space="preserve"> </w:t>
+      </w:r>
+      <w:r>
+        <w:t>UML</w:t>
+      </w:r>
+      <w:r>
+        <w:rPr>
+          <w:noProof/>
+        </w:rPr>
+        <w:t xml:space="preserve"> Diagram</w:t>
+      </w:r>
+      <w:bookmarkEnd w:id="30"/>
+    </w:p>
+    <w:p>
+      <w:r>
+        <w:rPr>
+          <w:noProof/>
+        </w:rPr>
+        <w:drawing>
+          <wp:inline distT="0" distB="0" distL="0" distR="0" wp14:anchorId="26856DDB" wp14:editId="1AE51592">
+            <wp:extent cx="5725160" cy="4420870"/>
+            <wp:effectExtent l="0" t="0" r="8890" b="0"/>
+            <wp:docPr id="5" name="Picture 5"/>
+            <wp:cNvGraphicFramePr>
+              <a:graphicFrameLocks xmlns:a="http://schemas.openxmlformats.org/drawingml/2006/main" noChangeAspect="1"/>
+            </wp:cNvGraphicFramePr>
+            <a:graphic xmlns:a="http://schemas.openxmlformats.org/drawingml/2006/main">
+              <a:graphicData uri="http://schemas.openxmlformats.org/drawingml/2006/picture">
+                <pic:pic xmlns:pic="http://schemas.openxmlformats.org/drawingml/2006/picture">
+                  <pic:nvPicPr>
+                    <pic:cNvPr id="0" name="Picture 2"/>
+                    <pic:cNvPicPr>
+                      <a:picLocks noChangeAspect="1" noChangeArrowheads="1"/>
+                    </pic:cNvPicPr>
+                  </pic:nvPicPr>
+                  <pic:blipFill>
+                    <a:blip r:embed="rId13" cstate="print">
+                      <a:extLst>
+                        <a:ext uri="{28A0092B-C50C-407E-A947-70E740481C1C}">
+                          <a14:useLocalDpi xmlns:a14="http://schemas.microsoft.com/office/drawing/2010/main" val="0"/>
+                        </a:ext>
+                      </a:extLst>
+                    </a:blip>
+                    <a:srcRect/>
+                    <a:stretch>
+                      <a:fillRect/>
+                    </a:stretch>
+                  </pic:blipFill>
+                  <pic:spPr bwMode="auto">
+                    <a:xfrm>
+                      <a:off x="0" y="0"/>
+                      <a:ext cx="5725160" cy="4420870"/>
+                    </a:xfrm>
+                    <a:prstGeom prst="rect">
+                      <a:avLst/>
+                    </a:prstGeom>
+                    <a:noFill/>
+                    <a:ln>
+                      <a:noFill/>
+                    </a:ln>
+                  </pic:spPr>
+                </pic:pic>
+              </a:graphicData>
+            </a:graphic>
+          </wp:inline>
+        </w:drawing>
+      </w:r>
     </w:p>
     <w:sectPr>
       <w:pgSz w:w="11906" w:h="16838"/>
@@ -2855,7 +3405,6 @@
   <w:style w:type="character" w:default="1" w:styleId="DefaultParagraphFont">
     <w:name w:val="Default Paragraph Font"/>
     <w:uiPriority w:val="1"/>
-    <w:semiHidden/>
     <w:unhideWhenUsed/>
   </w:style>
   <w:style w:type="table" w:default="1" w:styleId="TableNormal">
@@ -2915,6 +3464,8 @@
     <w:name w:val="TOC Heading"/>
     <w:basedOn w:val="Heading1"/>
     <w:next w:val="Normal"/>
+    <w:uiPriority w:val="39"/>
+    <w:qFormat/>
     <w:pPr>
       <w:spacing w:line="254" w:lineRule="auto"/>
     </w:pPr>
@@ -2927,6 +3478,7 @@
     <w:basedOn w:val="Normal"/>
     <w:next w:val="Normal"/>
     <w:autoRedefine/>
+    <w:uiPriority w:val="39"/>
     <w:pPr>
       <w:spacing w:after="100" w:line="254" w:lineRule="auto"/>
       <w:ind w:left="220"/>
@@ -2941,6 +3493,7 @@
     <w:basedOn w:val="Normal"/>
     <w:next w:val="Normal"/>
     <w:autoRedefine/>
+    <w:uiPriority w:val="39"/>
     <w:pPr>
       <w:spacing w:after="100" w:line="254" w:lineRule="auto"/>
     </w:pPr>
@@ -2954,6 +3507,7 @@
     <w:basedOn w:val="Normal"/>
     <w:next w:val="Normal"/>
     <w:autoRedefine/>
+    <w:uiPriority w:val="39"/>
     <w:pPr>
       <w:spacing w:after="100" w:line="254" w:lineRule="auto"/>
       <w:ind w:left="440"/>
@@ -2966,6 +3520,7 @@
   <w:style w:type="character" w:styleId="Hyperlink">
     <w:name w:val="Hyperlink"/>
     <w:basedOn w:val="DefaultParagraphFont"/>
+    <w:uiPriority w:val="99"/>
     <w:rPr>
       <w:color w:val="0000FF"/>
       <w:u w:val="single"/>
@@ -3099,6 +3654,17 @@
       <w:rFonts w:ascii="Segoe UI" w:hAnsi="Segoe UI" w:cs="Segoe UI"/>
       <w:sz w:val="18"/>
       <w:szCs w:val="18"/>
+    </w:rPr>
+  </w:style>
+  <w:style w:type="character" w:styleId="Emphasis">
+    <w:name w:val="Emphasis"/>
+    <w:basedOn w:val="DefaultParagraphFont"/>
+    <w:uiPriority w:val="20"/>
+    <w:qFormat/>
+    <w:rsid w:val="00D81F7B"/>
+    <w:rPr>
+      <w:i/>
+      <w:iCs/>
     </w:rPr>
   </w:style>
 </w:styles>
@@ -3410,10 +3976,22 @@
 </CoverPageProperties>
 </file>
 
+<file path=customXml/item2.xml><?xml version="1.0" encoding="utf-8"?>
+<b:Sources xmlns:b="http://schemas.openxmlformats.org/officeDocument/2006/bibliography" xmlns="http://schemas.openxmlformats.org/officeDocument/2006/bibliography" SelectedStyle="\APASixthEditionOfficeOnline.xsl" StyleName="APA" Version="6"/>
+</file>
+
 <file path=customXml/itemProps1.xml><?xml version="1.0" encoding="utf-8"?>
 <ds:datastoreItem xmlns:ds="http://schemas.openxmlformats.org/officeDocument/2006/customXml" ds:itemID="{55AF091B-3C7A-41E3-B477-F2FDAA23CFDA}">
   <ds:schemaRefs>
     <ds:schemaRef ds:uri="http://schemas.microsoft.com/office/2006/coverPageProps"/>
   </ds:schemaRefs>
 </ds:datastoreItem>
+</file>
+
+<file path=customXml/itemProps2.xml><?xml version="1.0" encoding="utf-8"?>
+<ds:datastoreItem xmlns:ds="http://schemas.openxmlformats.org/officeDocument/2006/customXml" ds:itemID="{D2EB7559-0ED4-47B0-AC8B-1AB4728718E8}">
+  <ds:schemaRefs>
+    <ds:schemaRef ds:uri="http://schemas.openxmlformats.org/officeDocument/2006/bibliography"/>
+  </ds:schemaRefs>
+</ds:datastoreItem>
 </file>
</xml_diff>

<commit_message>
Final PDF - SUBMITTED
This was uploaded to dmu 27/02/2018 at 14:30
</commit_message>
<xml_diff>
--- a/Documentation.docx
+++ b/Documentation.docx
@@ -1077,11 +1077,9 @@
             <w:br w:type="page"/>
           </w:r>
         </w:p>
-        <w:bookmarkStart w:id="0" w:name="_GoBack" w:displacedByCustomXml="next"/>
-        <w:bookmarkEnd w:id="0" w:displacedByCustomXml="next"/>
       </w:sdtContent>
     </w:sdt>
-    <w:bookmarkStart w:id="1" w:name="_Toc507504302" w:displacedByCustomXml="next"/>
+    <w:bookmarkStart w:id="0" w:name="_Toc507504302" w:displacedByCustomXml="next"/>
     <w:sdt>
       <w:sdtPr>
         <w:rPr>
@@ -1112,7 +1110,7 @@
           <w:r>
             <w:t>Table of Contents</w:t>
           </w:r>
-          <w:bookmarkEnd w:id="1"/>
+          <w:bookmarkEnd w:id="0"/>
         </w:p>
         <w:p>
           <w:pPr>
@@ -2190,16 +2188,16 @@
       <w:pPr>
         <w:pStyle w:val="Heading1"/>
       </w:pPr>
-      <w:bookmarkStart w:id="2" w:name="_Toc506969388"/>
-      <w:bookmarkStart w:id="3" w:name="_Toc506983289"/>
-      <w:bookmarkStart w:id="4" w:name="_Toc507504303"/>
+      <w:bookmarkStart w:id="1" w:name="_Toc506969388"/>
+      <w:bookmarkStart w:id="2" w:name="_Toc506983289"/>
+      <w:bookmarkStart w:id="3" w:name="_Toc507504303"/>
       <w:r>
         <w:lastRenderedPageBreak/>
         <w:t>Application Overview</w:t>
       </w:r>
+      <w:bookmarkEnd w:id="1"/>
       <w:bookmarkEnd w:id="2"/>
       <w:bookmarkEnd w:id="3"/>
-      <w:bookmarkEnd w:id="4"/>
     </w:p>
     <w:p>
       <w:pPr>
@@ -2253,27 +2251,35 @@
       <w:pPr>
         <w:pStyle w:val="Caption"/>
       </w:pPr>
-      <w:bookmarkStart w:id="5" w:name="_Toc506972968"/>
-      <w:bookmarkStart w:id="6" w:name="_Toc506981815"/>
+      <w:bookmarkStart w:id="4" w:name="_Toc506972968"/>
+      <w:bookmarkStart w:id="5" w:name="_Toc506981815"/>
       <w:r>
         <w:t>Figure 1- On overview of my Java Project</w:t>
       </w:r>
+      <w:bookmarkEnd w:id="4"/>
       <w:bookmarkEnd w:id="5"/>
+    </w:p>
+    <w:p>
+      <w:r>
+        <w:t>My two applications are split into several packages. The customer application files are found within “customerController”, “customerMain” and “customerView”, the customer program also interacts with classes within the package “model”.</w:t>
+      </w:r>
+    </w:p>
+    <w:p>
+      <w:r>
+        <w:t>The admin application files are found within “adminController”, “adminMain” and “adminView”, the admin also interacts with classes with the package “model”.</w:t>
+      </w:r>
+    </w:p>
+    <w:p>
+      <w:r>
+        <w:t xml:space="preserve">The customer program and the admin program need an </w:t>
+      </w:r>
+      <w:r>
+        <w:t>intermediator</w:t>
+      </w:r>
+      <w:bookmarkStart w:id="6" w:name="_GoBack"/>
       <w:bookmarkEnd w:id="6"/>
-    </w:p>
-    <w:p>
-      <w:r>
-        <w:t>My two applications are split into several packages. The customer application files are found within “customerController”, “customerMain” and “customerView”, the customer program also interacts with classes within the package “model”.</w:t>
-      </w:r>
-    </w:p>
-    <w:p>
-      <w:r>
-        <w:t>The admin application files are found within “adminController”, “adminMain” and “adminView”, the admin also interacts with classes with the package “model”.</w:t>
-      </w:r>
-    </w:p>
-    <w:p>
-      <w:r>
-        <w:t>The customer program and the admin program need an intermidiatory file for the admin program to add and remove products, or discounted products, from the customers “Market”. The file that the both applications read and write to is “o.tmp” and it is found within the “src” folder.</w:t>
+      <w:r>
+        <w:t xml:space="preserve"> file for the admin program to add and remove products, or discounted products, from the customers “Market”. The file that the both applications read and write to is “o.tmp” and it is found within the “src” folder.</w:t>
       </w:r>
     </w:p>
     <w:p>
@@ -4024,7 +4030,7 @@
 </file>
 
 <file path=customXml/itemProps2.xml><?xml version="1.0" encoding="utf-8"?>
-<ds:datastoreItem xmlns:ds="http://schemas.openxmlformats.org/officeDocument/2006/customXml" ds:itemID="{7E5F312E-41AE-487D-8D8B-12FE0E7FEAF3}">
+<ds:datastoreItem xmlns:ds="http://schemas.openxmlformats.org/officeDocument/2006/customXml" ds:itemID="{0312A311-5D02-4153-A6FA-424C3E63B104}">
   <ds:schemaRefs>
     <ds:schemaRef ds:uri="http://schemas.openxmlformats.org/officeDocument/2006/bibliography"/>
   </ds:schemaRefs>

</xml_diff>